<commit_message>
10 фев 2023 г. 22:31:39
</commit_message>
<xml_diff>
--- a/matlab/lab1/prog/Отчет lab1 Мосолова Виктория Кс-24.docx
+++ b/matlab/lab1/prog/Отчет lab1 Мосолова Виктория Кс-24.docx
@@ -4,19 +4,657 @@
   <w:body>
     <w:p>
       <w:pPr>
-        <w:pStyle w:val="a3"/>
-        <w:numPr>
-          <w:ilvl w:val="0"/>
-          <w:numId w:val="2"/>
-        </w:numPr>
-        <w:jc w:val="left"/>
-        <w:rPr>
-          <w:rFonts w:ascii="Times New Roman" w:hAnsi="Times New Roman" w:cs="Times New Roman"/>
-        </w:rPr>
-      </w:pPr>
-      <w:r>
-        <w:rPr>
-          <w:rFonts w:ascii="Times New Roman" w:hAnsi="Times New Roman" w:cs="Times New Roman"/>
+        <w:spacing w:after="160" w:line="240" w:lineRule="auto"/>
+        <w:ind w:left="720"/>
+        <w:rPr>
+          <w:rFonts w:ascii="Times New Roman" w:eastAsia="Times New Roman" w:hAnsi="Times New Roman" w:cs="Times New Roman"/>
+          <w:sz w:val="24"/>
+          <w:szCs w:val="24"/>
+          <w:lang w:eastAsia="ru-RU"/>
+        </w:rPr>
+      </w:pPr>
+      <w:r>
+        <w:rPr>
+          <w:rFonts w:ascii="Times New Roman" w:eastAsia="Times New Roman" w:hAnsi="Times New Roman" w:cs="Times New Roman"/>
+          <w:color w:val="000000"/>
+          <w:sz w:val="27"/>
+          <w:szCs w:val="27"/>
+          <w:lang w:eastAsia="ru-RU"/>
+        </w:rPr>
+        <w:t>Министерство науки и высшего образования Российской Федерации</w:t>
+      </w:r>
+    </w:p>
+    <w:p>
+      <w:pPr>
+        <w:spacing w:after="160" w:line="240" w:lineRule="auto"/>
+        <w:ind w:left="720"/>
+        <w:rPr>
+          <w:rFonts w:ascii="Times New Roman" w:eastAsia="Times New Roman" w:hAnsi="Times New Roman" w:cs="Times New Roman"/>
+          <w:sz w:val="24"/>
+          <w:szCs w:val="24"/>
+          <w:lang w:eastAsia="ru-RU"/>
+        </w:rPr>
+      </w:pPr>
+      <w:r>
+        <w:rPr>
+          <w:rFonts w:ascii="Times New Roman" w:eastAsia="Times New Roman" w:hAnsi="Times New Roman" w:cs="Times New Roman"/>
+          <w:color w:val="000000"/>
+          <w:sz w:val="27"/>
+          <w:szCs w:val="27"/>
+          <w:lang w:eastAsia="ru-RU"/>
+        </w:rPr>
+        <w:t>Российский химико-технологический университет имени Д. И. Менделеева</w:t>
+      </w:r>
+    </w:p>
+    <w:p>
+      <w:pPr>
+        <w:spacing w:after="160" w:line="240" w:lineRule="auto"/>
+        <w:ind w:left="720"/>
+        <w:rPr>
+          <w:rFonts w:ascii="Times New Roman" w:eastAsia="Times New Roman" w:hAnsi="Times New Roman" w:cs="Times New Roman"/>
+          <w:sz w:val="24"/>
+          <w:szCs w:val="24"/>
+          <w:lang w:eastAsia="ru-RU"/>
+        </w:rPr>
+      </w:pPr>
+      <w:r>
+        <w:rPr>
+          <w:rFonts w:ascii="Times New Roman" w:eastAsia="Times New Roman" w:hAnsi="Times New Roman" w:cs="Times New Roman"/>
+          <w:color w:val="000000"/>
+          <w:sz w:val="27"/>
+          <w:szCs w:val="27"/>
+          <w:lang w:eastAsia="ru-RU"/>
+        </w:rPr>
+        <w:t>Факультет цифровых технологий и химического инжиниринга</w:t>
+      </w:r>
+    </w:p>
+    <w:p>
+      <w:pPr>
+        <w:spacing w:after="160" w:line="240" w:lineRule="auto"/>
+        <w:ind w:left="720"/>
+        <w:rPr>
+          <w:rFonts w:ascii="Times New Roman" w:eastAsia="Times New Roman" w:hAnsi="Times New Roman" w:cs="Times New Roman"/>
+          <w:sz w:val="24"/>
+          <w:szCs w:val="24"/>
+          <w:lang w:eastAsia="ru-RU"/>
+        </w:rPr>
+      </w:pPr>
+      <w:r>
+        <w:rPr>
+          <w:rFonts w:ascii="Times New Roman" w:eastAsia="Times New Roman" w:hAnsi="Times New Roman" w:cs="Times New Roman"/>
+          <w:color w:val="000000"/>
+          <w:sz w:val="27"/>
+          <w:szCs w:val="27"/>
+          <w:lang w:eastAsia="ru-RU"/>
+        </w:rPr>
+        <w:t>Кафедра информационных компьютерных технологий</w:t>
+      </w:r>
+    </w:p>
+    <w:p>
+      <w:pPr>
+        <w:spacing w:after="0" w:line="240" w:lineRule="auto"/>
+        <w:ind w:left="720"/>
+        <w:jc w:val="left"/>
+        <w:rPr>
+          <w:rFonts w:ascii="Times New Roman" w:eastAsia="Times New Roman" w:hAnsi="Times New Roman" w:cs="Times New Roman"/>
+          <w:sz w:val="24"/>
+          <w:szCs w:val="24"/>
+          <w:lang w:eastAsia="ru-RU"/>
+        </w:rPr>
+      </w:pPr>
+    </w:p>
+    <w:p>
+      <w:pPr>
+        <w:spacing w:after="160" w:line="240" w:lineRule="auto"/>
+        <w:ind w:left="720"/>
+        <w:rPr>
+          <w:rFonts w:ascii="Times New Roman" w:eastAsia="Times New Roman" w:hAnsi="Times New Roman" w:cs="Times New Roman"/>
+          <w:sz w:val="24"/>
+          <w:szCs w:val="24"/>
+          <w:lang w:eastAsia="ru-RU"/>
+        </w:rPr>
+      </w:pPr>
+      <w:r>
+        <w:rPr>
+          <w:rFonts w:ascii="Times New Roman" w:eastAsia="Times New Roman" w:hAnsi="Times New Roman" w:cs="Times New Roman"/>
+          <w:b/>
+          <w:bCs/>
+          <w:color w:val="000000"/>
+          <w:sz w:val="27"/>
+          <w:szCs w:val="27"/>
+          <w:lang w:eastAsia="ru-RU"/>
+        </w:rPr>
+        <w:t>ОТЧЕТ</w:t>
+      </w:r>
+    </w:p>
+    <w:p>
+      <w:pPr>
+        <w:spacing w:after="160" w:line="240" w:lineRule="auto"/>
+        <w:ind w:left="720"/>
+        <w:rPr>
+          <w:rFonts w:ascii="Times New Roman" w:eastAsia="Times New Roman" w:hAnsi="Times New Roman" w:cs="Times New Roman"/>
+          <w:sz w:val="24"/>
+          <w:szCs w:val="24"/>
+          <w:lang w:eastAsia="ru-RU"/>
+        </w:rPr>
+      </w:pPr>
+      <w:r>
+        <w:rPr>
+          <w:rFonts w:ascii="Times New Roman" w:eastAsia="Times New Roman" w:hAnsi="Times New Roman" w:cs="Times New Roman"/>
+          <w:color w:val="000000"/>
+          <w:sz w:val="27"/>
+          <w:szCs w:val="27"/>
+          <w:lang w:eastAsia="ru-RU"/>
+        </w:rPr>
+        <w:t>ПО ЛАБОРАТОРНОМУ ПРАКТИКУМУ</w:t>
+      </w:r>
+    </w:p>
+    <w:p>
+      <w:pPr>
+        <w:spacing w:after="0" w:line="240" w:lineRule="auto"/>
+        <w:ind w:left="720"/>
+        <w:jc w:val="left"/>
+        <w:rPr>
+          <w:rFonts w:ascii="Times New Roman" w:eastAsia="Times New Roman" w:hAnsi="Times New Roman" w:cs="Times New Roman"/>
+          <w:sz w:val="24"/>
+          <w:szCs w:val="24"/>
+          <w:lang w:eastAsia="ru-RU"/>
+        </w:rPr>
+      </w:pPr>
+    </w:p>
+    <w:p>
+      <w:pPr>
+        <w:spacing w:after="160" w:line="240" w:lineRule="auto"/>
+        <w:ind w:left="720"/>
+        <w:rPr>
+          <w:rFonts w:ascii="Times New Roman" w:eastAsia="Times New Roman" w:hAnsi="Times New Roman" w:cs="Times New Roman"/>
+          <w:sz w:val="24"/>
+          <w:szCs w:val="24"/>
+          <w:lang w:eastAsia="ru-RU"/>
+        </w:rPr>
+      </w:pPr>
+      <w:r>
+        <w:rPr>
+          <w:rFonts w:ascii="Times New Roman" w:eastAsia="Times New Roman" w:hAnsi="Times New Roman" w:cs="Times New Roman"/>
+          <w:b/>
+          <w:bCs/>
+          <w:color w:val="000000"/>
+          <w:sz w:val="27"/>
+          <w:szCs w:val="27"/>
+          <w:lang w:eastAsia="ru-RU"/>
+        </w:rPr>
+        <w:t>«Численные методы в среде MATLAB»</w:t>
+      </w:r>
+    </w:p>
+    <w:p>
+      <w:pPr>
+        <w:spacing w:after="160" w:line="240" w:lineRule="auto"/>
+        <w:ind w:left="720"/>
+        <w:rPr>
+          <w:rFonts w:ascii="Times New Roman" w:eastAsia="Times New Roman" w:hAnsi="Times New Roman" w:cs="Times New Roman"/>
+          <w:sz w:val="24"/>
+          <w:szCs w:val="24"/>
+          <w:lang w:eastAsia="ru-RU"/>
+        </w:rPr>
+      </w:pPr>
+      <w:r>
+        <w:rPr>
+          <w:rFonts w:ascii="Times New Roman" w:eastAsia="Times New Roman" w:hAnsi="Times New Roman" w:cs="Times New Roman"/>
+          <w:b/>
+          <w:bCs/>
+          <w:color w:val="000000"/>
+          <w:sz w:val="27"/>
+          <w:szCs w:val="27"/>
+          <w:lang w:eastAsia="ru-RU"/>
+        </w:rPr>
+        <w:t xml:space="preserve">Лабораторная работа </w:t>
+      </w:r>
+      <w:r>
+        <w:rPr>
+          <w:rFonts w:ascii="Times New Roman" w:eastAsia="Times New Roman" w:hAnsi="Times New Roman" w:cs="Times New Roman"/>
+          <w:b/>
+          <w:bCs/>
+          <w:color w:val="000000"/>
+          <w:sz w:val="27"/>
+          <w:szCs w:val="27"/>
+          <w:lang w:eastAsia="ru-RU"/>
+        </w:rPr>
+        <w:t>1</w:t>
+      </w:r>
+    </w:p>
+    <w:p>
+      <w:pPr>
+        <w:spacing w:after="240" w:line="240" w:lineRule="auto"/>
+        <w:ind w:left="720"/>
+        <w:jc w:val="left"/>
+        <w:rPr>
+          <w:rFonts w:ascii="Times New Roman" w:eastAsia="Times New Roman" w:hAnsi="Times New Roman" w:cs="Times New Roman"/>
+          <w:sz w:val="24"/>
+          <w:szCs w:val="24"/>
+          <w:lang w:eastAsia="ru-RU"/>
+        </w:rPr>
+      </w:pPr>
+      <w:r>
+        <w:rPr>
+          <w:rFonts w:ascii="Times New Roman" w:eastAsia="Times New Roman" w:hAnsi="Times New Roman" w:cs="Times New Roman"/>
+          <w:sz w:val="24"/>
+          <w:szCs w:val="24"/>
+          <w:lang w:eastAsia="ru-RU"/>
+        </w:rPr>
+        <w:br/>
+      </w:r>
+      <w:r>
+        <w:rPr>
+          <w:rFonts w:ascii="Times New Roman" w:eastAsia="Times New Roman" w:hAnsi="Times New Roman" w:cs="Times New Roman"/>
+          <w:sz w:val="24"/>
+          <w:szCs w:val="24"/>
+          <w:lang w:eastAsia="ru-RU"/>
+        </w:rPr>
+        <w:br/>
+      </w:r>
+    </w:p>
+    <w:p>
+      <w:pPr>
+        <w:spacing w:after="240" w:line="240" w:lineRule="auto"/>
+        <w:ind w:left="720"/>
+        <w:jc w:val="left"/>
+        <w:rPr>
+          <w:rFonts w:ascii="Times New Roman" w:eastAsia="Times New Roman" w:hAnsi="Times New Roman" w:cs="Times New Roman"/>
+          <w:sz w:val="24"/>
+          <w:szCs w:val="24"/>
+          <w:lang w:eastAsia="ru-RU"/>
+        </w:rPr>
+      </w:pPr>
+    </w:p>
+    <w:p>
+      <w:pPr>
+        <w:spacing w:after="240" w:line="240" w:lineRule="auto"/>
+        <w:ind w:left="720"/>
+        <w:jc w:val="left"/>
+        <w:rPr>
+          <w:rFonts w:ascii="Times New Roman" w:eastAsia="Times New Roman" w:hAnsi="Times New Roman" w:cs="Times New Roman"/>
+          <w:sz w:val="24"/>
+          <w:szCs w:val="24"/>
+          <w:lang w:eastAsia="ru-RU"/>
+        </w:rPr>
+      </w:pPr>
+    </w:p>
+    <w:p>
+      <w:pPr>
+        <w:spacing w:after="240" w:line="240" w:lineRule="auto"/>
+        <w:ind w:left="720"/>
+        <w:jc w:val="left"/>
+        <w:rPr>
+          <w:rFonts w:ascii="Times New Roman" w:eastAsia="Times New Roman" w:hAnsi="Times New Roman" w:cs="Times New Roman"/>
+          <w:sz w:val="24"/>
+          <w:szCs w:val="24"/>
+          <w:lang w:eastAsia="ru-RU"/>
+        </w:rPr>
+      </w:pPr>
+    </w:p>
+    <w:p>
+      <w:pPr>
+        <w:spacing w:after="240" w:line="240" w:lineRule="auto"/>
+        <w:ind w:left="720"/>
+        <w:jc w:val="left"/>
+        <w:rPr>
+          <w:rFonts w:ascii="Times New Roman" w:eastAsia="Times New Roman" w:hAnsi="Times New Roman" w:cs="Times New Roman"/>
+          <w:sz w:val="24"/>
+          <w:szCs w:val="24"/>
+          <w:lang w:eastAsia="ru-RU"/>
+        </w:rPr>
+      </w:pPr>
+    </w:p>
+    <w:p>
+      <w:pPr>
+        <w:spacing w:after="240" w:line="240" w:lineRule="auto"/>
+        <w:ind w:left="720"/>
+        <w:jc w:val="left"/>
+        <w:rPr>
+          <w:rFonts w:ascii="Times New Roman" w:eastAsia="Times New Roman" w:hAnsi="Times New Roman" w:cs="Times New Roman"/>
+          <w:sz w:val="24"/>
+          <w:szCs w:val="24"/>
+          <w:lang w:eastAsia="ru-RU"/>
+        </w:rPr>
+      </w:pPr>
+    </w:p>
+    <w:p>
+      <w:pPr>
+        <w:spacing w:after="240" w:line="240" w:lineRule="auto"/>
+        <w:ind w:left="720"/>
+        <w:jc w:val="left"/>
+        <w:rPr>
+          <w:rFonts w:ascii="Times New Roman" w:eastAsia="Times New Roman" w:hAnsi="Times New Roman" w:cs="Times New Roman"/>
+          <w:sz w:val="24"/>
+          <w:szCs w:val="24"/>
+          <w:lang w:eastAsia="ru-RU"/>
+        </w:rPr>
+      </w:pPr>
+    </w:p>
+    <w:p>
+      <w:pPr>
+        <w:spacing w:after="240" w:line="240" w:lineRule="auto"/>
+        <w:ind w:left="720"/>
+        <w:jc w:val="left"/>
+        <w:rPr>
+          <w:rFonts w:ascii="Times New Roman" w:eastAsia="Times New Roman" w:hAnsi="Times New Roman" w:cs="Times New Roman"/>
+          <w:sz w:val="24"/>
+          <w:szCs w:val="24"/>
+          <w:lang w:eastAsia="ru-RU"/>
+        </w:rPr>
+      </w:pPr>
+    </w:p>
+    <w:p>
+      <w:pPr>
+        <w:spacing w:after="240" w:line="240" w:lineRule="auto"/>
+        <w:ind w:left="720"/>
+        <w:jc w:val="left"/>
+        <w:rPr>
+          <w:rFonts w:ascii="Times New Roman" w:eastAsia="Times New Roman" w:hAnsi="Times New Roman" w:cs="Times New Roman"/>
+          <w:sz w:val="24"/>
+          <w:szCs w:val="24"/>
+          <w:lang w:eastAsia="ru-RU"/>
+        </w:rPr>
+      </w:pPr>
+    </w:p>
+    <w:p>
+      <w:pPr>
+        <w:spacing w:after="240" w:line="240" w:lineRule="auto"/>
+        <w:ind w:left="720"/>
+        <w:jc w:val="left"/>
+        <w:rPr>
+          <w:rFonts w:ascii="Times New Roman" w:eastAsia="Times New Roman" w:hAnsi="Times New Roman" w:cs="Times New Roman"/>
+          <w:sz w:val="24"/>
+          <w:szCs w:val="24"/>
+          <w:lang w:eastAsia="ru-RU"/>
+        </w:rPr>
+      </w:pPr>
+    </w:p>
+    <w:p>
+      <w:pPr>
+        <w:spacing w:after="240" w:line="240" w:lineRule="auto"/>
+        <w:ind w:left="720"/>
+        <w:jc w:val="left"/>
+        <w:rPr>
+          <w:rFonts w:ascii="Times New Roman" w:eastAsia="Times New Roman" w:hAnsi="Times New Roman" w:cs="Times New Roman"/>
+          <w:sz w:val="24"/>
+          <w:szCs w:val="24"/>
+          <w:lang w:eastAsia="ru-RU"/>
+        </w:rPr>
+      </w:pPr>
+    </w:p>
+    <w:p>
+      <w:pPr>
+        <w:spacing w:after="240" w:line="240" w:lineRule="auto"/>
+        <w:ind w:left="720"/>
+        <w:jc w:val="left"/>
+        <w:rPr>
+          <w:rFonts w:ascii="Times New Roman" w:eastAsia="Times New Roman" w:hAnsi="Times New Roman" w:cs="Times New Roman"/>
+          <w:sz w:val="24"/>
+          <w:szCs w:val="24"/>
+          <w:lang w:eastAsia="ru-RU"/>
+        </w:rPr>
+      </w:pPr>
+      <w:r>
+        <w:rPr>
+          <w:rFonts w:ascii="Times New Roman" w:eastAsia="Times New Roman" w:hAnsi="Times New Roman" w:cs="Times New Roman"/>
+          <w:sz w:val="24"/>
+          <w:szCs w:val="24"/>
+          <w:lang w:eastAsia="ru-RU"/>
+        </w:rPr>
+        <w:br/>
+      </w:r>
+    </w:p>
+    <w:p>
+      <w:pPr>
+        <w:spacing w:after="160" w:line="240" w:lineRule="auto"/>
+        <w:ind w:left="720"/>
+        <w:jc w:val="left"/>
+        <w:rPr>
+          <w:rFonts w:ascii="Times New Roman" w:eastAsia="Times New Roman" w:hAnsi="Times New Roman" w:cs="Times New Roman"/>
+          <w:sz w:val="24"/>
+          <w:szCs w:val="24"/>
+          <w:lang w:eastAsia="ru-RU"/>
+        </w:rPr>
+      </w:pPr>
+      <w:r>
+        <w:rPr>
+          <w:rFonts w:ascii="Times New Roman" w:eastAsia="Times New Roman" w:hAnsi="Times New Roman" w:cs="Times New Roman"/>
+          <w:b/>
+          <w:bCs/>
+          <w:color w:val="000000"/>
+          <w:sz w:val="27"/>
+          <w:szCs w:val="27"/>
+          <w:lang w:eastAsia="ru-RU"/>
+        </w:rPr>
+        <w:t>ВЫПОЛНИЛ</w:t>
+      </w:r>
+      <w:r>
+        <w:rPr>
+          <w:rFonts w:ascii="Times New Roman" w:eastAsia="Times New Roman" w:hAnsi="Times New Roman" w:cs="Times New Roman"/>
+          <w:b/>
+          <w:bCs/>
+          <w:color w:val="000000"/>
+          <w:sz w:val="27"/>
+          <w:szCs w:val="27"/>
+          <w:lang w:eastAsia="ru-RU"/>
+        </w:rPr>
+        <w:t>А</w:t>
+      </w:r>
+      <w:r>
+        <w:rPr>
+          <w:rFonts w:ascii="Times New Roman" w:eastAsia="Times New Roman" w:hAnsi="Times New Roman" w:cs="Times New Roman"/>
+          <w:color w:val="000000"/>
+          <w:sz w:val="27"/>
+          <w:szCs w:val="27"/>
+          <w:lang w:eastAsia="ru-RU"/>
+        </w:rPr>
+        <w:t xml:space="preserve">: </w:t>
+      </w:r>
+      <w:r>
+        <w:rPr>
+          <w:rFonts w:ascii="Times New Roman" w:eastAsia="Times New Roman" w:hAnsi="Times New Roman" w:cs="Times New Roman"/>
+          <w:color w:val="000000"/>
+          <w:sz w:val="27"/>
+          <w:szCs w:val="27"/>
+          <w:lang w:eastAsia="ru-RU"/>
+        </w:rPr>
+        <w:t>Мосолова В.Г. КС-24</w:t>
+      </w:r>
+    </w:p>
+    <w:p>
+      <w:pPr>
+        <w:spacing w:after="160" w:line="240" w:lineRule="auto"/>
+        <w:ind w:left="720"/>
+        <w:jc w:val="left"/>
+        <w:rPr>
+          <w:rFonts w:ascii="Times New Roman" w:eastAsia="Times New Roman" w:hAnsi="Times New Roman" w:cs="Times New Roman"/>
+          <w:sz w:val="24"/>
+          <w:szCs w:val="24"/>
+          <w:lang w:eastAsia="ru-RU"/>
+        </w:rPr>
+      </w:pPr>
+      <w:r>
+        <w:rPr>
+          <w:rFonts w:ascii="Times New Roman" w:eastAsia="Times New Roman" w:hAnsi="Times New Roman" w:cs="Times New Roman"/>
+          <w:b/>
+          <w:bCs/>
+          <w:color w:val="000000"/>
+          <w:sz w:val="27"/>
+          <w:szCs w:val="27"/>
+          <w:lang w:eastAsia="ru-RU"/>
+        </w:rPr>
+        <w:t>ПРОВЕРИЛА:</w:t>
+      </w:r>
+      <w:r>
+        <w:rPr>
+          <w:rFonts w:ascii="Times New Roman" w:eastAsia="Times New Roman" w:hAnsi="Times New Roman" w:cs="Times New Roman"/>
+          <w:color w:val="000000"/>
+          <w:sz w:val="27"/>
+          <w:szCs w:val="27"/>
+          <w:lang w:eastAsia="ru-RU"/>
+        </w:rPr>
+        <w:t xml:space="preserve"> Филиппова Е.Б.</w:t>
+      </w:r>
+    </w:p>
+    <w:p>
+      <w:pPr>
+        <w:spacing w:after="240" w:line="240" w:lineRule="auto"/>
+        <w:ind w:left="720"/>
+        <w:jc w:val="left"/>
+        <w:rPr>
+          <w:rFonts w:ascii="Times New Roman" w:eastAsia="Times New Roman" w:hAnsi="Times New Roman" w:cs="Times New Roman"/>
+          <w:sz w:val="24"/>
+          <w:szCs w:val="24"/>
+          <w:lang w:eastAsia="ru-RU"/>
+        </w:rPr>
+      </w:pPr>
+      <w:r>
+        <w:rPr>
+          <w:rFonts w:ascii="Times New Roman" w:eastAsia="Times New Roman" w:hAnsi="Times New Roman" w:cs="Times New Roman"/>
+          <w:sz w:val="24"/>
+          <w:szCs w:val="24"/>
+          <w:lang w:eastAsia="ru-RU"/>
+        </w:rPr>
+        <w:br/>
+      </w:r>
+      <w:r>
+        <w:rPr>
+          <w:rFonts w:ascii="Times New Roman" w:eastAsia="Times New Roman" w:hAnsi="Times New Roman" w:cs="Times New Roman"/>
+          <w:sz w:val="24"/>
+          <w:szCs w:val="24"/>
+          <w:lang w:eastAsia="ru-RU"/>
+        </w:rPr>
+        <w:br/>
+      </w:r>
+      <w:r>
+        <w:rPr>
+          <w:rFonts w:ascii="Times New Roman" w:eastAsia="Times New Roman" w:hAnsi="Times New Roman" w:cs="Times New Roman"/>
+          <w:sz w:val="24"/>
+          <w:szCs w:val="24"/>
+          <w:lang w:eastAsia="ru-RU"/>
+        </w:rPr>
+        <w:br/>
+      </w:r>
+      <w:r>
+        <w:rPr>
+          <w:rFonts w:ascii="Times New Roman" w:eastAsia="Times New Roman" w:hAnsi="Times New Roman" w:cs="Times New Roman"/>
+          <w:sz w:val="24"/>
+          <w:szCs w:val="24"/>
+          <w:lang w:eastAsia="ru-RU"/>
+        </w:rPr>
+        <w:br/>
+      </w:r>
+    </w:p>
+    <w:p>
+      <w:pPr>
+        <w:spacing w:after="160" w:line="240" w:lineRule="auto"/>
+        <w:ind w:left="720"/>
+        <w:rPr>
+          <w:rFonts w:ascii="Times New Roman" w:eastAsia="Times New Roman" w:hAnsi="Times New Roman" w:cs="Times New Roman"/>
+          <w:sz w:val="24"/>
+          <w:szCs w:val="24"/>
+          <w:lang w:eastAsia="ru-RU"/>
+        </w:rPr>
+      </w:pPr>
+      <w:r>
+        <w:rPr>
+          <w:rFonts w:ascii="Times New Roman" w:eastAsia="Times New Roman" w:hAnsi="Times New Roman" w:cs="Times New Roman"/>
+          <w:b/>
+          <w:bCs/>
+          <w:color w:val="000000"/>
+          <w:sz w:val="27"/>
+          <w:szCs w:val="27"/>
+          <w:lang w:eastAsia="ru-RU"/>
+        </w:rPr>
+        <w:t>Москва</w:t>
+      </w:r>
+    </w:p>
+    <w:p>
+      <w:pPr>
+        <w:spacing w:after="160" w:line="240" w:lineRule="auto"/>
+        <w:ind w:left="720"/>
+        <w:rPr>
+          <w:rFonts w:ascii="Times New Roman" w:eastAsia="Times New Roman" w:hAnsi="Times New Roman" w:cs="Times New Roman"/>
+          <w:sz w:val="24"/>
+          <w:szCs w:val="24"/>
+          <w:lang w:eastAsia="ru-RU"/>
+        </w:rPr>
+      </w:pPr>
+      <w:r>
+        <w:rPr>
+          <w:rFonts w:ascii="Times New Roman" w:eastAsia="Times New Roman" w:hAnsi="Times New Roman" w:cs="Times New Roman"/>
+          <w:b/>
+          <w:bCs/>
+          <w:color w:val="000000"/>
+          <w:sz w:val="27"/>
+          <w:szCs w:val="27"/>
+          <w:lang w:eastAsia="ru-RU"/>
+        </w:rPr>
+        <w:t>202</w:t>
+      </w:r>
+      <w:r>
+        <w:rPr>
+          <w:rFonts w:ascii="Times New Roman" w:eastAsia="Times New Roman" w:hAnsi="Times New Roman" w:cs="Times New Roman"/>
+          <w:b/>
+          <w:bCs/>
+          <w:color w:val="000000"/>
+          <w:sz w:val="27"/>
+          <w:szCs w:val="27"/>
+          <w:lang w:eastAsia="ru-RU"/>
+        </w:rPr>
+        <w:t>3</w:t>
+      </w:r>
+    </w:p>
+    <w:p>
+      <w:pPr>
+        <w:ind w:left="720"/>
+        <w:jc w:val="left"/>
+        <w:rPr>
+          <w:rFonts w:ascii="Times New Roman" w:hAnsi="Times New Roman" w:cs="Times New Roman"/>
+        </w:rPr>
+      </w:pPr>
+      <w:r>
+        <w:rPr>
+          <w:rFonts w:ascii="Times New Roman" w:hAnsi="Times New Roman" w:cs="Times New Roman"/>
+        </w:rPr>
+        <w:br w:type="page"/>
+      </w:r>
+    </w:p>
+    <w:p>
+      <w:pPr>
+        <w:ind w:left="1080" w:hanging="371"/>
+        <w:rPr>
+          <w:rFonts w:ascii="Times New Roman" w:hAnsi="Times New Roman" w:cs="Times New Roman"/>
+          <w:b/>
+          <w:bCs/>
+          <w:sz w:val="32"/>
+          <w:szCs w:val="24"/>
+        </w:rPr>
+      </w:pPr>
+      <w:r>
+        <w:rPr>
+          <w:rFonts w:ascii="Times New Roman" w:hAnsi="Times New Roman" w:cs="Times New Roman"/>
+          <w:b/>
+          <w:bCs/>
+          <w:sz w:val="32"/>
+          <w:szCs w:val="24"/>
+        </w:rPr>
+        <w:lastRenderedPageBreak/>
+        <w:t>Практическая часть</w:t>
+      </w:r>
+    </w:p>
+    <w:p>
+      <w:pPr>
+        <w:ind w:left="1080" w:hanging="371"/>
+        <w:jc w:val="left"/>
+        <w:rPr>
+          <w:rFonts w:ascii="Times New Roman" w:hAnsi="Times New Roman" w:cs="Times New Roman"/>
+        </w:rPr>
+      </w:pPr>
+      <w:r>
+        <w:rPr>
+          <w:noProof/>
         </w:rPr>
         <w:drawing>
           <wp:anchor distT="0" distB="0" distL="114300" distR="114300" simplePos="0" relativeHeight="251658240" behindDoc="0" locked="0" layoutInCell="1" allowOverlap="1" wp14:anchorId="1FCFC53D">
@@ -25,7 +663,7 @@
               <wp:posOffset>78740</wp:posOffset>
             </wp:positionH>
             <wp:positionV relativeFrom="page">
-              <wp:posOffset>816610</wp:posOffset>
+              <wp:posOffset>1149985</wp:posOffset>
             </wp:positionV>
             <wp:extent cx="6706235" cy="1419225"/>
             <wp:effectExtent l="0" t="0" r="0" b="9525"/>
@@ -72,6 +710,24 @@
         <w:rPr>
           <w:rFonts w:ascii="Times New Roman" w:hAnsi="Times New Roman" w:cs="Times New Roman"/>
         </w:rPr>
+        <w:t>1</w:t>
+      </w:r>
+      <w:r>
+        <w:rPr>
+          <w:rFonts w:ascii="Times New Roman" w:hAnsi="Times New Roman" w:cs="Times New Roman"/>
+        </w:rPr>
+        <w:t>.</w:t>
+      </w:r>
+      <w:r>
+        <w:rPr>
+          <w:rFonts w:ascii="Times New Roman" w:hAnsi="Times New Roman" w:cs="Times New Roman"/>
+        </w:rPr>
+        <w:t xml:space="preserve"> </w:t>
+      </w:r>
+      <w:r>
+        <w:rPr>
+          <w:rFonts w:ascii="Times New Roman" w:hAnsi="Times New Roman" w:cs="Times New Roman"/>
+        </w:rPr>
         <w:t>Выполните несколько арифметических операций c произвольными числами.</w:t>
       </w:r>
     </w:p>
@@ -98,6 +754,9 @@
         </w:rPr>
       </w:pPr>
       <w:r>
+        <w:rPr>
+          <w:noProof/>
+        </w:rPr>
         <w:drawing>
           <wp:anchor distT="0" distB="0" distL="114300" distR="114300" simplePos="0" relativeHeight="251660288" behindDoc="0" locked="0" layoutInCell="1" allowOverlap="1" wp14:anchorId="773A0107" wp14:editId="3C730DFD">
             <wp:simplePos x="0" y="0"/>
@@ -105,7 +764,7 @@
               <wp:posOffset>436245</wp:posOffset>
             </wp:positionH>
             <wp:positionV relativeFrom="page">
-              <wp:posOffset>2708910</wp:posOffset>
+              <wp:posOffset>3023235</wp:posOffset>
             </wp:positionV>
             <wp:extent cx="6840220" cy="1395730"/>
             <wp:effectExtent l="0" t="0" r="0" b="0"/>
@@ -170,6 +829,9 @@
         </w:rPr>
       </w:pPr>
       <w:r>
+        <w:rPr>
+          <w:noProof/>
+        </w:rPr>
         <w:drawing>
           <wp:anchor distT="0" distB="0" distL="114300" distR="114300" simplePos="0" relativeHeight="251662336" behindDoc="0" locked="0" layoutInCell="1" allowOverlap="1" wp14:anchorId="0D39708B" wp14:editId="48C60D8E">
             <wp:simplePos x="0" y="0"/>
@@ -177,7 +839,7 @@
               <wp:posOffset>817880</wp:posOffset>
             </wp:positionH>
             <wp:positionV relativeFrom="page">
-              <wp:posOffset>4567555</wp:posOffset>
+              <wp:posOffset>4862830</wp:posOffset>
             </wp:positionV>
             <wp:extent cx="6020435" cy="3448050"/>
             <wp:effectExtent l="0" t="0" r="0" b="0"/>
@@ -309,49 +971,11 @@
     </w:p>
     <w:p>
       <w:pPr>
-        <w:pStyle w:val="a3"/>
-        <w:ind w:left="1080"/>
-        <w:jc w:val="left"/>
-        <w:rPr>
-          <w:rFonts w:ascii="Times New Roman" w:hAnsi="Times New Roman" w:cs="Times New Roman"/>
-        </w:rPr>
-      </w:pPr>
-    </w:p>
-    <w:p>
-      <w:pPr>
-        <w:pStyle w:val="a3"/>
-        <w:ind w:left="1080"/>
-        <w:jc w:val="left"/>
-        <w:rPr>
-          <w:rFonts w:ascii="Times New Roman" w:hAnsi="Times New Roman" w:cs="Times New Roman"/>
-        </w:rPr>
-      </w:pPr>
-    </w:p>
-    <w:p>
-      <w:pPr>
-        <w:pStyle w:val="a3"/>
-        <w:ind w:left="1080"/>
-        <w:jc w:val="left"/>
-        <w:rPr>
-          <w:rFonts w:ascii="Times New Roman" w:hAnsi="Times New Roman" w:cs="Times New Roman"/>
-        </w:rPr>
-      </w:pPr>
-    </w:p>
-    <w:p>
-      <w:pPr>
-        <w:pStyle w:val="a3"/>
-        <w:ind w:left="1080"/>
-        <w:jc w:val="left"/>
-        <w:rPr>
-          <w:rFonts w:ascii="Times New Roman" w:hAnsi="Times New Roman" w:cs="Times New Roman"/>
-        </w:rPr>
-      </w:pPr>
-      <w:r>
-        <w:rPr>
-          <w:rFonts w:ascii="Times New Roman" w:hAnsi="Times New Roman" w:cs="Times New Roman"/>
-        </w:rPr>
-        <w:br w:type="page"/>
-      </w:r>
+        <w:jc w:val="left"/>
+        <w:rPr>
+          <w:rFonts w:ascii="Times New Roman" w:hAnsi="Times New Roman" w:cs="Times New Roman"/>
+        </w:rPr>
+      </w:pPr>
     </w:p>
     <w:p>
       <w:pPr>
@@ -367,20 +991,17 @@
       </w:pPr>
       <w:r>
         <w:rPr>
-          <w:rFonts w:ascii="Times New Roman" w:hAnsi="Times New Roman" w:cs="Times New Roman"/>
+          <w:noProof/>
         </w:rPr>
         <w:lastRenderedPageBreak/>
-        <w:t xml:space="preserve">Создайте массивы размерности 2х3 и 3х2, задав значения их элементов.  </w:t>
-      </w:r>
-      <w:r>
         <w:drawing>
           <wp:anchor distT="0" distB="0" distL="114300" distR="114300" simplePos="0" relativeHeight="251664384" behindDoc="0" locked="0" layoutInCell="1" allowOverlap="1" wp14:anchorId="173FA3D4" wp14:editId="7F7CAD3D">
             <wp:simplePos x="0" y="0"/>
             <wp:positionH relativeFrom="page">
-              <wp:posOffset>788670</wp:posOffset>
+              <wp:posOffset>931545</wp:posOffset>
             </wp:positionH>
             <wp:positionV relativeFrom="page">
-              <wp:posOffset>1235710</wp:posOffset>
+              <wp:posOffset>1388110</wp:posOffset>
             </wp:positionV>
             <wp:extent cx="5629910" cy="4429125"/>
             <wp:effectExtent l="0" t="0" r="8890" b="9525"/>
@@ -421,6 +1042,12 @@
         <w:rPr>
           <w:rFonts w:ascii="Times New Roman" w:hAnsi="Times New Roman" w:cs="Times New Roman"/>
         </w:rPr>
+        <w:t xml:space="preserve">Создайте массивы размерности 2х3 и 3х2, задав значения их элементов.  </w:t>
+      </w:r>
+      <w:r>
+        <w:rPr>
+          <w:rFonts w:ascii="Times New Roman" w:hAnsi="Times New Roman" w:cs="Times New Roman"/>
+        </w:rPr>
         <w:t>Перемножьте массивы. Выполните различные математические операции с этими массивами. Изучите содержимое окон на рабочем столе.</w:t>
       </w:r>
     </w:p>
@@ -473,32 +1100,7 @@
           <w:rFonts w:ascii="Times New Roman" w:hAnsi="Times New Roman" w:cs="Times New Roman"/>
           <w:lang w:val="en-US"/>
         </w:rPr>
-        <w:t xml:space="preserve">a)  &gt;&gt; </w:t>
-      </w:r>
-      <w:proofErr w:type="spellStart"/>
-      <w:proofErr w:type="gramStart"/>
-      <w:r>
-        <w:rPr>
-          <w:rFonts w:ascii="Times New Roman" w:hAnsi="Times New Roman" w:cs="Times New Roman"/>
-          <w:lang w:val="en-US"/>
-        </w:rPr>
-        <w:t>syms</w:t>
-      </w:r>
-      <w:proofErr w:type="spellEnd"/>
-      <w:r>
-        <w:rPr>
-          <w:rFonts w:ascii="Times New Roman" w:hAnsi="Times New Roman" w:cs="Times New Roman"/>
-          <w:lang w:val="en-US"/>
-        </w:rPr>
-        <w:t xml:space="preserve">  x</w:t>
-      </w:r>
-      <w:proofErr w:type="gramEnd"/>
-      <w:r>
-        <w:rPr>
-          <w:rFonts w:ascii="Times New Roman" w:hAnsi="Times New Roman" w:cs="Times New Roman"/>
-          <w:lang w:val="en-US"/>
-        </w:rPr>
-        <w:t xml:space="preserve"> y </w:t>
+        <w:t xml:space="preserve">a)  &gt;&gt; syms  x y </w:t>
       </w:r>
     </w:p>
     <w:p>
@@ -516,23 +1118,7 @@
           <w:rFonts w:ascii="Times New Roman" w:hAnsi="Times New Roman" w:cs="Times New Roman"/>
           <w:lang w:val="en-US"/>
         </w:rPr>
-        <w:t xml:space="preserve">      &gt;&gt;(x-</w:t>
-      </w:r>
-      <w:proofErr w:type="gramStart"/>
-      <w:r>
-        <w:rPr>
-          <w:rFonts w:ascii="Times New Roman" w:hAnsi="Times New Roman" w:cs="Times New Roman"/>
-          <w:lang w:val="en-US"/>
-        </w:rPr>
-        <w:t>y)*</w:t>
-      </w:r>
-      <w:proofErr w:type="gramEnd"/>
-      <w:r>
-        <w:rPr>
-          <w:rFonts w:ascii="Times New Roman" w:hAnsi="Times New Roman" w:cs="Times New Roman"/>
-          <w:lang w:val="en-US"/>
-        </w:rPr>
-        <w:t>(x-y)^2</w:t>
+        <w:t xml:space="preserve">      &gt;&gt;(x-y)*(x-y)^2</w:t>
       </w:r>
     </w:p>
     <w:p>
@@ -550,23 +1136,7 @@
           <w:rFonts w:ascii="Times New Roman" w:hAnsi="Times New Roman" w:cs="Times New Roman"/>
           <w:lang w:val="en-US"/>
         </w:rPr>
-        <w:t xml:space="preserve">     </w:t>
-      </w:r>
-      <w:proofErr w:type="spellStart"/>
-      <w:r>
-        <w:rPr>
-          <w:rFonts w:ascii="Times New Roman" w:hAnsi="Times New Roman" w:cs="Times New Roman"/>
-          <w:lang w:val="en-US"/>
-        </w:rPr>
-        <w:t>ans</w:t>
-      </w:r>
-      <w:proofErr w:type="spellEnd"/>
-      <w:r>
-        <w:rPr>
-          <w:rFonts w:ascii="Times New Roman" w:hAnsi="Times New Roman" w:cs="Times New Roman"/>
-          <w:lang w:val="en-US"/>
-        </w:rPr>
-        <w:t xml:space="preserve"> =</w:t>
+        <w:t xml:space="preserve">     ans =</w:t>
       </w:r>
     </w:p>
     <w:p>
@@ -582,6 +1152,7 @@
       <w:r>
         <w:rPr>
           <w:rFonts w:ascii="Times New Roman" w:hAnsi="Times New Roman" w:cs="Times New Roman"/>
+          <w:noProof/>
           <w:lang w:val="en-US"/>
         </w:rPr>
         <w:drawing>
@@ -639,23 +1210,7 @@
           <w:rFonts w:ascii="Times New Roman" w:hAnsi="Times New Roman" w:cs="Times New Roman"/>
           <w:lang w:val="en-US"/>
         </w:rPr>
-        <w:t xml:space="preserve">     (x-</w:t>
-      </w:r>
-      <w:proofErr w:type="gramStart"/>
-      <w:r>
-        <w:rPr>
-          <w:rFonts w:ascii="Times New Roman" w:hAnsi="Times New Roman" w:cs="Times New Roman"/>
-          <w:lang w:val="en-US"/>
-        </w:rPr>
-        <w:t>y)^</w:t>
-      </w:r>
-      <w:proofErr w:type="gramEnd"/>
-      <w:r>
-        <w:rPr>
-          <w:rFonts w:ascii="Times New Roman" w:hAnsi="Times New Roman" w:cs="Times New Roman"/>
-          <w:lang w:val="en-US"/>
-        </w:rPr>
-        <w:t>3</w:t>
+        <w:t xml:space="preserve">     (x-y)^3</w:t>
       </w:r>
     </w:p>
     <w:p>
@@ -705,31 +1260,88 @@
         <w:jc w:val="left"/>
         <w:rPr>
           <w:rFonts w:ascii="Times New Roman" w:hAnsi="Times New Roman" w:cs="Times New Roman"/>
-          <w:lang w:val="en-US"/>
-        </w:rPr>
-      </w:pPr>
-      <w:r>
-        <w:rPr>
-          <w:rFonts w:ascii="Times New Roman" w:hAnsi="Times New Roman" w:cs="Times New Roman"/>
-          <w:lang w:val="en-US"/>
+        </w:rPr>
+      </w:pPr>
+      <w:r>
+        <w:rPr>
+          <w:rFonts w:ascii="Times New Roman" w:hAnsi="Times New Roman" w:cs="Times New Roman"/>
+          <w:lang w:val="en-US"/>
+        </w:rPr>
+        <w:t xml:space="preserve">      ans</w:t>
+      </w:r>
+      <w:r>
+        <w:rPr>
+          <w:rFonts w:ascii="Times New Roman" w:hAnsi="Times New Roman" w:cs="Times New Roman"/>
+        </w:rPr>
+        <w:t xml:space="preserve"> =</w:t>
+      </w:r>
+    </w:p>
+    <w:p>
+      <w:pPr>
+        <w:spacing w:after="0"/>
+        <w:ind w:left="720"/>
+        <w:jc w:val="left"/>
+        <w:rPr>
+          <w:rFonts w:ascii="Times New Roman" w:hAnsi="Times New Roman" w:cs="Times New Roman"/>
+        </w:rPr>
+      </w:pPr>
+      <w:r>
+        <w:rPr>
+          <w:rFonts w:ascii="Times New Roman" w:hAnsi="Times New Roman" w:cs="Times New Roman"/>
         </w:rPr>
         <w:t xml:space="preserve">      </w:t>
       </w:r>
-      <w:proofErr w:type="spellStart"/>
-      <w:r>
-        <w:rPr>
-          <w:rFonts w:ascii="Times New Roman" w:hAnsi="Times New Roman" w:cs="Times New Roman"/>
-          <w:lang w:val="en-US"/>
-        </w:rPr>
-        <w:t>ans</w:t>
-      </w:r>
-      <w:proofErr w:type="spellEnd"/>
-      <w:r>
-        <w:rPr>
-          <w:rFonts w:ascii="Times New Roman" w:hAnsi="Times New Roman" w:cs="Times New Roman"/>
-          <w:lang w:val="en-US"/>
-        </w:rPr>
-        <w:t xml:space="preserve"> =</w:t>
+      <w:r>
+        <w:rPr>
+          <w:rFonts w:ascii="Times New Roman" w:hAnsi="Times New Roman" w:cs="Times New Roman"/>
+          <w:lang w:val="en-US"/>
+        </w:rPr>
+        <w:t>x</w:t>
+      </w:r>
+      <w:r>
+        <w:rPr>
+          <w:rFonts w:ascii="Times New Roman" w:hAnsi="Times New Roman" w:cs="Times New Roman"/>
+        </w:rPr>
+        <w:t>^2+</w:t>
+      </w:r>
+      <w:r>
+        <w:rPr>
+          <w:rFonts w:ascii="Times New Roman" w:hAnsi="Times New Roman" w:cs="Times New Roman"/>
+          <w:lang w:val="en-US"/>
+        </w:rPr>
+        <w:t>x</w:t>
+      </w:r>
+      <w:r>
+        <w:rPr>
+          <w:rFonts w:ascii="Times New Roman" w:hAnsi="Times New Roman" w:cs="Times New Roman"/>
+        </w:rPr>
+        <w:t>*</w:t>
+      </w:r>
+      <w:r>
+        <w:rPr>
+          <w:rFonts w:ascii="Times New Roman" w:hAnsi="Times New Roman" w:cs="Times New Roman"/>
+          <w:lang w:val="en-US"/>
+        </w:rPr>
+        <w:t>y</w:t>
+      </w:r>
+      <w:r>
+        <w:rPr>
+          <w:rFonts w:ascii="Times New Roman" w:hAnsi="Times New Roman" w:cs="Times New Roman"/>
+        </w:rPr>
+        <w:t>+</w:t>
+      </w:r>
+      <w:r>
+        <w:rPr>
+          <w:rFonts w:ascii="Times New Roman" w:hAnsi="Times New Roman" w:cs="Times New Roman"/>
+          <w:lang w:val="en-US"/>
+        </w:rPr>
+        <w:t>y</w:t>
+      </w:r>
+      <w:r>
+        <w:rPr>
+          <w:rFonts w:ascii="Times New Roman" w:hAnsi="Times New Roman" w:cs="Times New Roman"/>
+        </w:rPr>
+        <w:t>^2</w:t>
       </w:r>
     </w:p>
     <w:p>
@@ -739,30 +1351,12 @@
         <w:jc w:val="left"/>
         <w:rPr>
           <w:rFonts w:ascii="Times New Roman" w:hAnsi="Times New Roman" w:cs="Times New Roman"/>
-          <w:lang w:val="en-US"/>
-        </w:rPr>
-      </w:pPr>
-      <w:r>
-        <w:rPr>
-          <w:rFonts w:ascii="Times New Roman" w:hAnsi="Times New Roman" w:cs="Times New Roman"/>
-          <w:lang w:val="en-US"/>
-        </w:rPr>
-        <w:t xml:space="preserve">      x^2+x*y+y^2</w:t>
-      </w:r>
-    </w:p>
-    <w:p>
-      <w:pPr>
-        <w:spacing w:after="0"/>
-        <w:ind w:left="720"/>
-        <w:jc w:val="left"/>
-        <w:rPr>
-          <w:rFonts w:ascii="Times New Roman" w:hAnsi="Times New Roman" w:cs="Times New Roman"/>
-          <w:lang w:val="en-US"/>
-        </w:rPr>
-      </w:pPr>
-      <w:r>
-        <w:rPr>
-          <w:rFonts w:ascii="Times New Roman" w:hAnsi="Times New Roman" w:cs="Times New Roman"/>
+        </w:rPr>
+      </w:pPr>
+      <w:r>
+        <w:rPr>
+          <w:rFonts w:ascii="Times New Roman" w:hAnsi="Times New Roman" w:cs="Times New Roman"/>
+          <w:noProof/>
           <w:lang w:val="en-US"/>
         </w:rPr>
         <w:drawing>
@@ -817,47 +1411,13 @@
         <w:jc w:val="left"/>
         <w:rPr>
           <w:rFonts w:ascii="Times New Roman" w:hAnsi="Times New Roman" w:cs="Times New Roman"/>
-          <w:lang w:val="en-US"/>
-        </w:rPr>
-      </w:pPr>
-      <w:r>
-        <w:rPr>
-          <w:rFonts w:ascii="Times New Roman" w:hAnsi="Times New Roman" w:cs="Times New Roman"/>
-          <w:lang w:val="en-US"/>
-        </w:rPr>
-        <w:t xml:space="preserve">с) </w:t>
-      </w:r>
-      <w:proofErr w:type="spellStart"/>
-      <w:r>
-        <w:rPr>
-          <w:rFonts w:ascii="Times New Roman" w:hAnsi="Times New Roman" w:cs="Times New Roman"/>
-          <w:lang w:val="en-US"/>
-        </w:rPr>
-        <w:t>Сравните</w:t>
-      </w:r>
-      <w:proofErr w:type="spellEnd"/>
-      <w:r>
-        <w:rPr>
-          <w:rFonts w:ascii="Times New Roman" w:hAnsi="Times New Roman" w:cs="Times New Roman"/>
-          <w:lang w:val="en-US"/>
-        </w:rPr>
-        <w:t xml:space="preserve"> </w:t>
-      </w:r>
-      <w:proofErr w:type="spellStart"/>
-      <w:r>
-        <w:rPr>
-          <w:rFonts w:ascii="Times New Roman" w:hAnsi="Times New Roman" w:cs="Times New Roman"/>
-          <w:lang w:val="en-US"/>
-        </w:rPr>
-        <w:t>команды</w:t>
-      </w:r>
-      <w:proofErr w:type="spellEnd"/>
-      <w:r>
-        <w:rPr>
-          <w:rFonts w:ascii="Times New Roman" w:hAnsi="Times New Roman" w:cs="Times New Roman"/>
-          <w:lang w:val="en-US"/>
-        </w:rPr>
-        <w:t>:</w:t>
+        </w:rPr>
+      </w:pPr>
+      <w:r>
+        <w:rPr>
+          <w:rFonts w:ascii="Times New Roman" w:hAnsi="Times New Roman" w:cs="Times New Roman"/>
+        </w:rPr>
+        <w:t>с) Сравните команды:</w:t>
       </w:r>
     </w:p>
     <w:p>
@@ -873,25 +1433,15 @@
       <w:r>
         <w:rPr>
           <w:rFonts w:ascii="Times New Roman" w:hAnsi="Times New Roman" w:cs="Times New Roman"/>
-          <w:lang w:val="en-US"/>
-        </w:rPr>
-        <w:t xml:space="preserve">     &gt;&gt; cos(pi/2)   и   &gt;&gt; cos(</w:t>
-      </w:r>
-      <w:proofErr w:type="spellStart"/>
-      <w:r>
-        <w:rPr>
-          <w:rFonts w:ascii="Times New Roman" w:hAnsi="Times New Roman" w:cs="Times New Roman"/>
-          <w:lang w:val="en-US"/>
-        </w:rPr>
-        <w:t>sym</w:t>
-      </w:r>
-      <w:proofErr w:type="spellEnd"/>
-      <w:r>
-        <w:rPr>
-          <w:rFonts w:ascii="Times New Roman" w:hAnsi="Times New Roman" w:cs="Times New Roman"/>
-          <w:lang w:val="en-US"/>
-        </w:rPr>
-        <w:t>(pi/2))</w:t>
+        </w:rPr>
+        <w:t xml:space="preserve">     </w:t>
+      </w:r>
+      <w:r>
+        <w:rPr>
+          <w:rFonts w:ascii="Times New Roman" w:hAnsi="Times New Roman" w:cs="Times New Roman"/>
+          <w:lang w:val="en-US"/>
+        </w:rPr>
+        <w:t>&gt;&gt; cos(pi/2)   и   &gt;&gt; cos(sym(pi/2))</w:t>
       </w:r>
     </w:p>
     <w:p>
@@ -907,6 +1457,7 @@
       <w:r>
         <w:rPr>
           <w:rFonts w:ascii="Times New Roman" w:hAnsi="Times New Roman" w:cs="Times New Roman"/>
+          <w:noProof/>
           <w:lang w:val="en-US"/>
         </w:rPr>
         <w:drawing>
@@ -958,48 +1509,7 @@
           <w:rFonts w:ascii="Times New Roman" w:hAnsi="Times New Roman" w:cs="Times New Roman"/>
           <w:lang w:val="en-US"/>
         </w:rPr>
-        <w:t xml:space="preserve">     &gt;&gt; </w:t>
-      </w:r>
-      <w:proofErr w:type="spellStart"/>
-      <w:r>
-        <w:rPr>
-          <w:rFonts w:ascii="Times New Roman" w:hAnsi="Times New Roman" w:cs="Times New Roman"/>
-          <w:lang w:val="en-US"/>
-        </w:rPr>
-        <w:t>sym</w:t>
-      </w:r>
-      <w:proofErr w:type="spellEnd"/>
-      <w:r>
-        <w:rPr>
-          <w:rFonts w:ascii="Times New Roman" w:hAnsi="Times New Roman" w:cs="Times New Roman"/>
-          <w:lang w:val="en-US"/>
-        </w:rPr>
-        <w:t>('1/2</w:t>
-      </w:r>
-      <w:proofErr w:type="gramStart"/>
-      <w:r>
-        <w:rPr>
-          <w:rFonts w:ascii="Times New Roman" w:hAnsi="Times New Roman" w:cs="Times New Roman"/>
-          <w:lang w:val="en-US"/>
-        </w:rPr>
-        <w:t>')+</w:t>
-      </w:r>
-      <w:proofErr w:type="spellStart"/>
-      <w:proofErr w:type="gramEnd"/>
-      <w:r>
-        <w:rPr>
-          <w:rFonts w:ascii="Times New Roman" w:hAnsi="Times New Roman" w:cs="Times New Roman"/>
-          <w:lang w:val="en-US"/>
-        </w:rPr>
-        <w:t>sym</w:t>
-      </w:r>
-      <w:proofErr w:type="spellEnd"/>
-      <w:r>
-        <w:rPr>
-          <w:rFonts w:ascii="Times New Roman" w:hAnsi="Times New Roman" w:cs="Times New Roman"/>
-          <w:lang w:val="en-US"/>
-        </w:rPr>
-        <w:t>('1/3')</w:t>
+        <w:t xml:space="preserve">     &gt;&gt; sym('1/2')+sym('1/3')</w:t>
       </w:r>
     </w:p>
     <w:p>
@@ -1033,54 +1543,13 @@
           <w:lang w:val="en-US"/>
         </w:rPr>
       </w:pPr>
-      <w:proofErr w:type="spellStart"/>
       <w:r>
         <w:rPr>
           <w:rFonts w:ascii="Times New Roman" w:hAnsi="Times New Roman" w:cs="Times New Roman"/>
           <w:lang w:val="en-US"/>
         </w:rPr>
         <w:lastRenderedPageBreak/>
-        <w:t>Сравните</w:t>
-      </w:r>
-      <w:proofErr w:type="spellEnd"/>
-      <w:r>
-        <w:rPr>
-          <w:rFonts w:ascii="Times New Roman" w:hAnsi="Times New Roman" w:cs="Times New Roman"/>
-          <w:lang w:val="en-US"/>
-        </w:rPr>
-        <w:t xml:space="preserve"> </w:t>
-      </w:r>
-      <w:proofErr w:type="spellStart"/>
-      <w:r>
-        <w:rPr>
-          <w:rFonts w:ascii="Times New Roman" w:hAnsi="Times New Roman" w:cs="Times New Roman"/>
-          <w:lang w:val="en-US"/>
-        </w:rPr>
-        <w:t>результаты</w:t>
-      </w:r>
-      <w:proofErr w:type="spellEnd"/>
-      <w:r>
-        <w:rPr>
-          <w:rFonts w:ascii="Times New Roman" w:hAnsi="Times New Roman" w:cs="Times New Roman"/>
-          <w:lang w:val="en-US"/>
-        </w:rPr>
-        <w:t xml:space="preserve"> </w:t>
-      </w:r>
-      <w:proofErr w:type="spellStart"/>
-      <w:r>
-        <w:rPr>
-          <w:rFonts w:ascii="Times New Roman" w:hAnsi="Times New Roman" w:cs="Times New Roman"/>
-          <w:lang w:val="en-US"/>
-        </w:rPr>
-        <w:t>вычислений</w:t>
-      </w:r>
-      <w:proofErr w:type="spellEnd"/>
-      <w:r>
-        <w:rPr>
-          <w:rFonts w:ascii="Times New Roman" w:hAnsi="Times New Roman" w:cs="Times New Roman"/>
-          <w:lang w:val="en-US"/>
-        </w:rPr>
-        <w:t>:</w:t>
+        <w:t>Сравните результаты вычислений:</w:t>
       </w:r>
     </w:p>
     <w:p>
@@ -1273,6 +1742,7 @@
       <w:r>
         <w:rPr>
           <w:rFonts w:ascii="Times New Roman" w:hAnsi="Times New Roman" w:cs="Times New Roman"/>
+          <w:noProof/>
           <w:lang w:val="en-US"/>
         </w:rPr>
         <w:drawing>
@@ -1402,11 +1872,13 @@
         <w:jc w:val="both"/>
         <w:rPr>
           <w:rFonts w:ascii="Times New Roman" w:hAnsi="Times New Roman" w:cs="Times New Roman"/>
-        </w:rPr>
-      </w:pPr>
-      <w:r>
-        <w:rPr>
-          <w:rFonts w:ascii="Times New Roman" w:hAnsi="Times New Roman" w:cs="Times New Roman"/>
+          <w:lang w:val="en-US"/>
+        </w:rPr>
+      </w:pPr>
+      <w:r>
+        <w:rPr>
+          <w:rFonts w:ascii="Times New Roman" w:hAnsi="Times New Roman" w:cs="Times New Roman"/>
+          <w:noProof/>
         </w:rPr>
         <w:drawing>
           <wp:anchor distT="0" distB="0" distL="114300" distR="114300" simplePos="0" relativeHeight="251673600" behindDoc="0" locked="0" layoutInCell="1" allowOverlap="1" wp14:anchorId="43038E8A" wp14:editId="627DF2A5">
@@ -1468,6 +1940,7 @@
       <w:r>
         <w:rPr>
           <w:rFonts w:ascii="Times New Roman" w:hAnsi="Times New Roman" w:cs="Times New Roman"/>
+          <w:lang w:val="en-US"/>
         </w:rPr>
         <w:t xml:space="preserve">)  </w:t>
       </w:r>
@@ -1481,6 +1954,7 @@
       <w:r>
         <w:rPr>
           <w:rFonts w:ascii="Times New Roman" w:hAnsi="Times New Roman" w:cs="Times New Roman"/>
+          <w:lang w:val="en-US"/>
         </w:rPr>
         <w:t>=</w:t>
       </w:r>
@@ -1495,16 +1969,17 @@
         <w:rPr>
           <w:rFonts w:ascii="Times New Roman" w:hAnsi="Times New Roman" w:cs="Times New Roman"/>
           <w:vertAlign w:val="superscript"/>
+          <w:lang w:val="en-US"/>
         </w:rPr>
         <w:t>3</w:t>
       </w:r>
       <w:r>
         <w:rPr>
           <w:rFonts w:ascii="Times New Roman" w:hAnsi="Times New Roman" w:cs="Times New Roman"/>
+          <w:lang w:val="en-US"/>
         </w:rPr>
         <w:t>-</w:t>
       </w:r>
-      <w:proofErr w:type="gramStart"/>
       <w:r>
         <w:rPr>
           <w:rFonts w:ascii="Times New Roman" w:hAnsi="Times New Roman" w:cs="Times New Roman"/>
@@ -1515,6 +1990,7 @@
       <w:r>
         <w:rPr>
           <w:rFonts w:ascii="Times New Roman" w:hAnsi="Times New Roman" w:cs="Times New Roman"/>
+          <w:lang w:val="en-US"/>
         </w:rPr>
         <w:t xml:space="preserve">  </w:t>
       </w:r>
@@ -1524,18 +2000,12 @@
         </w:rPr>
         <w:t>для</w:t>
       </w:r>
-      <w:proofErr w:type="gramEnd"/>
-      <w:r>
-        <w:rPr>
-          <w:rFonts w:ascii="Times New Roman" w:hAnsi="Times New Roman" w:cs="Times New Roman"/>
-        </w:rPr>
-        <w:t xml:space="preserve">  </w:t>
-      </w:r>
-      <w:r>
-        <w:rPr>
-          <w:rFonts w:ascii="Times New Roman" w:hAnsi="Times New Roman" w:cs="Times New Roman"/>
-        </w:rPr>
-        <w:t>-4≤</w:t>
+      <w:r>
+        <w:rPr>
+          <w:rFonts w:ascii="Times New Roman" w:hAnsi="Times New Roman" w:cs="Times New Roman"/>
+          <w:lang w:val="en-US"/>
+        </w:rPr>
+        <w:t xml:space="preserve">  -4≤</w:t>
       </w:r>
       <w:r>
         <w:rPr>
@@ -1547,6 +2017,7 @@
       <w:r>
         <w:rPr>
           <w:rFonts w:ascii="Times New Roman" w:hAnsi="Times New Roman" w:cs="Times New Roman"/>
+          <w:lang w:val="en-US"/>
         </w:rPr>
         <w:t>≤4</w:t>
       </w:r>
@@ -1563,6 +2034,7 @@
       <w:r>
         <w:rPr>
           <w:rFonts w:ascii="Times New Roman" w:hAnsi="Times New Roman" w:cs="Times New Roman"/>
+          <w:noProof/>
           <w:lang w:val="en-US"/>
         </w:rPr>
         <w:drawing>
@@ -1630,7 +2102,6 @@
         </w:rPr>
         <w:t>2</w:t>
       </w:r>
-      <w:proofErr w:type="gramStart"/>
       <w:r>
         <w:rPr>
           <w:rFonts w:ascii="Times New Roman" w:hAnsi="Times New Roman" w:cs="Times New Roman"/>
@@ -1644,7 +2115,6 @@
         </w:rPr>
         <w:t>для</w:t>
       </w:r>
-      <w:proofErr w:type="gramEnd"/>
       <w:r>
         <w:rPr>
           <w:rFonts w:ascii="Times New Roman" w:hAnsi="Times New Roman" w:cs="Times New Roman"/>
@@ -1664,6 +2134,7 @@
       <w:r>
         <w:rPr>
           <w:rFonts w:ascii="Times New Roman" w:hAnsi="Times New Roman" w:cs="Times New Roman"/>
+          <w:noProof/>
         </w:rPr>
         <w:lastRenderedPageBreak/>
         <w:drawing>
@@ -1854,6 +2325,7 @@
       <w:r>
         <w:rPr>
           <w:rFonts w:ascii="Times New Roman" w:hAnsi="Times New Roman" w:cs="Times New Roman"/>
+          <w:noProof/>
         </w:rPr>
         <w:drawing>
           <wp:anchor distT="0" distB="0" distL="114300" distR="114300" simplePos="0" relativeHeight="251679744" behindDoc="0" locked="0" layoutInCell="1" allowOverlap="1" wp14:anchorId="56D55CDF" wp14:editId="0B412EFE">
@@ -1973,28 +2445,53 @@
           <w:rFonts w:ascii="Times New Roman" w:hAnsi="Times New Roman" w:cs="Times New Roman"/>
           <w:vertAlign w:val="superscript"/>
         </w:rPr>
-        <w:t>)/</w:t>
-      </w:r>
-      <w:proofErr w:type="gramStart"/>
+        <w:t>)/2</w:t>
+      </w:r>
+      <w:r>
+        <w:rPr>
+          <w:rFonts w:ascii="Times New Roman" w:hAnsi="Times New Roman" w:cs="Times New Roman"/>
+        </w:rPr>
+        <w:t xml:space="preserve">  и у=</w:t>
+      </w:r>
+      <w:r>
+        <w:rPr>
+          <w:rFonts w:ascii="Times New Roman" w:hAnsi="Times New Roman" w:cs="Times New Roman"/>
+          <w:lang w:val="en-US"/>
+        </w:rPr>
+        <w:t>x</w:t>
+      </w:r>
       <w:r>
         <w:rPr>
           <w:rFonts w:ascii="Times New Roman" w:hAnsi="Times New Roman" w:cs="Times New Roman"/>
           <w:vertAlign w:val="superscript"/>
         </w:rPr>
+        <w:t>4</w:t>
+      </w:r>
+      <w:r>
+        <w:rPr>
+          <w:rFonts w:ascii="Times New Roman" w:hAnsi="Times New Roman" w:cs="Times New Roman"/>
+        </w:rPr>
+        <w:t>-</w:t>
+      </w:r>
+      <w:r>
+        <w:rPr>
+          <w:rFonts w:ascii="Times New Roman" w:hAnsi="Times New Roman" w:cs="Times New Roman"/>
+          <w:lang w:val="en-US"/>
+        </w:rPr>
+        <w:t>x</w:t>
+      </w:r>
+      <w:r>
+        <w:rPr>
+          <w:rFonts w:ascii="Times New Roman" w:hAnsi="Times New Roman" w:cs="Times New Roman"/>
+          <w:vertAlign w:val="superscript"/>
+        </w:rPr>
         <w:t>2</w:t>
       </w:r>
       <w:r>
         <w:rPr>
           <w:rFonts w:ascii="Times New Roman" w:hAnsi="Times New Roman" w:cs="Times New Roman"/>
         </w:rPr>
-        <w:t xml:space="preserve">  и</w:t>
-      </w:r>
-      <w:proofErr w:type="gramEnd"/>
-      <w:r>
-        <w:rPr>
-          <w:rFonts w:ascii="Times New Roman" w:hAnsi="Times New Roman" w:cs="Times New Roman"/>
-        </w:rPr>
-        <w:t xml:space="preserve"> у=</w:t>
+        <w:t xml:space="preserve">  для  -1.5 ≤ </w:t>
       </w:r>
       <w:r>
         <w:rPr>
@@ -2006,48 +2503,118 @@
       <w:r>
         <w:rPr>
           <w:rFonts w:ascii="Times New Roman" w:hAnsi="Times New Roman" w:cs="Times New Roman"/>
-          <w:vertAlign w:val="superscript"/>
-        </w:rPr>
-        <w:t>4</w:t>
-      </w:r>
-      <w:r>
-        <w:rPr>
-          <w:rFonts w:ascii="Times New Roman" w:hAnsi="Times New Roman" w:cs="Times New Roman"/>
-        </w:rPr>
-        <w:t>-</w:t>
-      </w:r>
-      <w:r>
-        <w:rPr>
-          <w:rFonts w:ascii="Times New Roman" w:hAnsi="Times New Roman" w:cs="Times New Roman"/>
-          <w:lang w:val="en-US"/>
-        </w:rPr>
-        <w:t>x</w:t>
-      </w:r>
-      <w:r>
-        <w:rPr>
-          <w:rFonts w:ascii="Times New Roman" w:hAnsi="Times New Roman" w:cs="Times New Roman"/>
-          <w:vertAlign w:val="superscript"/>
-        </w:rPr>
-        <w:t>2</w:t>
-      </w:r>
-      <w:r>
-        <w:rPr>
-          <w:rFonts w:ascii="Times New Roman" w:hAnsi="Times New Roman" w:cs="Times New Roman"/>
-        </w:rPr>
-        <w:t xml:space="preserve">  для  -1.5 ≤ </w:t>
-      </w:r>
-      <w:r>
-        <w:rPr>
-          <w:rFonts w:ascii="Times New Roman" w:hAnsi="Times New Roman" w:cs="Times New Roman"/>
-          <w:lang w:val="en-US"/>
-        </w:rPr>
-        <w:t>x</w:t>
-      </w:r>
-      <w:r>
-        <w:rPr>
-          <w:rFonts w:ascii="Times New Roman" w:hAnsi="Times New Roman" w:cs="Times New Roman"/>
         </w:rPr>
         <w:t xml:space="preserve"> ≤1.5 (на одной и той же координатной сетке)</w:t>
+      </w:r>
+    </w:p>
+    <w:p>
+      <w:pPr>
+        <w:pStyle w:val="a4"/>
+        <w:spacing w:before="0" w:beforeAutospacing="0" w:after="160" w:afterAutospacing="0"/>
+        <w:jc w:val="center"/>
+        <w:rPr>
+          <w:sz w:val="28"/>
+          <w:szCs w:val="28"/>
+        </w:rPr>
+      </w:pPr>
+      <w:r>
+        <w:rPr>
+          <w:b/>
+          <w:bCs/>
+          <w:color w:val="000000"/>
+          <w:sz w:val="32"/>
+          <w:szCs w:val="32"/>
+        </w:rPr>
+        <w:lastRenderedPageBreak/>
+        <w:t>Вывод</w:t>
+      </w:r>
+    </w:p>
+    <w:p>
+      <w:pPr>
+        <w:pStyle w:val="a4"/>
+        <w:spacing w:before="0" w:beforeAutospacing="0" w:after="160" w:afterAutospacing="0"/>
+        <w:ind w:left="709"/>
+      </w:pPr>
+      <w:r>
+        <w:rPr>
+          <w:color w:val="000000"/>
+          <w:sz w:val="27"/>
+          <w:szCs w:val="27"/>
+        </w:rPr>
+        <w:t xml:space="preserve">В </w:t>
+      </w:r>
+      <w:r>
+        <w:rPr>
+          <w:color w:val="000000"/>
+          <w:sz w:val="27"/>
+          <w:szCs w:val="27"/>
+        </w:rPr>
+        <w:t xml:space="preserve">ходе выполнения лабораторной работы я </w:t>
+      </w:r>
+      <w:r>
+        <w:rPr>
+          <w:color w:val="000000"/>
+          <w:sz w:val="27"/>
+          <w:szCs w:val="27"/>
+        </w:rPr>
+        <w:t xml:space="preserve">научилась основам работы в </w:t>
+      </w:r>
+      <w:r>
+        <w:rPr>
+          <w:color w:val="000000"/>
+          <w:sz w:val="27"/>
+          <w:szCs w:val="27"/>
+          <w:lang w:val="en-US"/>
+        </w:rPr>
+        <w:t>MATLAB</w:t>
+      </w:r>
+      <w:r>
+        <w:rPr>
+          <w:color w:val="000000"/>
+          <w:sz w:val="27"/>
+          <w:szCs w:val="27"/>
+        </w:rPr>
+        <w:t xml:space="preserve">. </w:t>
+      </w:r>
+      <w:r>
+        <w:rPr>
+          <w:color w:val="000000"/>
+          <w:sz w:val="27"/>
+          <w:szCs w:val="27"/>
+        </w:rPr>
+        <w:t>О</w:t>
+      </w:r>
+      <w:r>
+        <w:rPr>
+          <w:color w:val="000000"/>
+          <w:sz w:val="27"/>
+          <w:szCs w:val="27"/>
+        </w:rPr>
+        <w:t>знакомилась с инструментальными средствами рабочего стола,</w:t>
+      </w:r>
+      <w:r>
+        <w:rPr>
+          <w:color w:val="000000"/>
+          <w:sz w:val="27"/>
+          <w:szCs w:val="27"/>
+        </w:rPr>
+        <w:t xml:space="preserve"> командами справочной системы,</w:t>
+      </w:r>
+      <w:r>
+        <w:rPr>
+          <w:color w:val="000000"/>
+          <w:sz w:val="27"/>
+          <w:szCs w:val="27"/>
+        </w:rPr>
+        <w:t xml:space="preserve"> </w:t>
+      </w:r>
+      <w:r>
+        <w:rPr>
+          <w:color w:val="000000"/>
+          <w:sz w:val="27"/>
+          <w:szCs w:val="27"/>
+        </w:rPr>
+        <w:t>различными математическими операциями, выводом графиков.</w:t>
       </w:r>
     </w:p>
     <w:p>
@@ -2163,9 +2730,9 @@
   <w:abstractNum w:abstractNumId="1" w15:restartNumberingAfterBreak="0">
     <w:nsid w:val="37CA05CF"/>
     <w:multiLevelType w:val="hybridMultilevel"/>
-    <w:tmpl w:val="06AEA386"/>
-    <w:lvl w:ilvl="0" w:tplc="B46867AE">
-      <w:start w:val="1"/>
+    <w:tmpl w:val="BE0A0150"/>
+    <w:lvl w:ilvl="0" w:tplc="1E342920">
+      <w:start w:val="2"/>
       <w:numFmt w:val="decimal"/>
       <w:lvlText w:val="%1."/>
       <w:lvlJc w:val="left"/>
@@ -2661,6 +3228,7 @@
   <w:style w:type="character" w:default="1" w:styleId="a0">
     <w:name w:val="Default Paragraph Font"/>
     <w:uiPriority w:val="1"/>
+    <w:semiHidden/>
     <w:unhideWhenUsed/>
   </w:style>
   <w:style w:type="table" w:default="1" w:styleId="a1">
@@ -2694,6 +3262,24 @@
       <w:ind w:left="720"/>
       <w:contextualSpacing/>
     </w:pPr>
+  </w:style>
+  <w:style w:type="paragraph" w:styleId="a4">
+    <w:name w:val="Normal (Web)"/>
+    <w:basedOn w:val="a"/>
+    <w:uiPriority w:val="99"/>
+    <w:semiHidden/>
+    <w:unhideWhenUsed/>
+    <w:rsid w:val="005B4322"/>
+    <w:pPr>
+      <w:spacing w:before="100" w:beforeAutospacing="1" w:after="100" w:afterAutospacing="1" w:line="240" w:lineRule="auto"/>
+      <w:jc w:val="left"/>
+    </w:pPr>
+    <w:rPr>
+      <w:rFonts w:ascii="Times New Roman" w:eastAsia="Times New Roman" w:hAnsi="Times New Roman" w:cs="Times New Roman"/>
+      <w:sz w:val="24"/>
+      <w:szCs w:val="24"/>
+      <w:lang w:eastAsia="ru-RU"/>
+    </w:rPr>
   </w:style>
 </w:styles>
 </file>

</xml_diff>